<commit_message>
Ablaufskorrektur für die Vorbedingungen
</commit_message>
<xml_diff>
--- a/Portfolio_Teil_1_V04.docx
+++ b/Portfolio_Teil_1_V04.docx
@@ -2931,14 +2931,12 @@
         </w:rPr>
         <w:t xml:space="preserve">“ ein größerer Gewinn erreicht </w:t>
       </w:r>
-      <w:proofErr w:type="gramStart"/>
       <w:r>
         <w:rPr>
           <w:color w:val="767171" w:themeColor="background2" w:themeShade="80"/>
         </w:rPr>
         <w:t>werden</w:t>
       </w:r>
-      <w:proofErr w:type="gramEnd"/>
       <w:r>
         <w:rPr>
           <w:color w:val="767171" w:themeColor="background2" w:themeShade="80"/>
@@ -2973,21 +2971,7 @@
         <w:rPr>
           <w:color w:val="767171" w:themeColor="background2" w:themeShade="80"/>
         </w:rPr>
-        <w:t xml:space="preserve">Hier gibt es keine Fixkosten (wegen Möglichkeit zu </w:t>
-      </w:r>
-      <w:proofErr w:type="spellStart"/>
-      <w:r>
-        <w:rPr>
-          <w:color w:val="767171" w:themeColor="background2" w:themeShade="80"/>
-        </w:rPr>
-        <w:t>Tourbasisbezahlung</w:t>
-      </w:r>
-      <w:proofErr w:type="spellEnd"/>
-      <w:r>
-        <w:rPr>
-          <w:color w:val="767171" w:themeColor="background2" w:themeShade="80"/>
-        </w:rPr>
-        <w:t>). Der Gewinn wird mit</w:t>
+        <w:t>Hier gibt es keine Fixkosten (wegen Möglichkeit zu Tourbasisbezahlung). Der Gewinn wird mit</w:t>
       </w:r>
       <w:r>
         <w:rPr>
@@ -5112,7 +5096,13 @@
               <w:rPr>
                 <w:color w:val="767171" w:themeColor="background2" w:themeShade="80"/>
               </w:rPr>
-              <w:t>Auftrag ist durchführbar</w:t>
+              <w:t>Auftrag</w:t>
+            </w:r>
+            <w:r>
+              <w:rPr>
+                <w:color w:val="767171" w:themeColor="background2" w:themeShade="80"/>
+              </w:rPr>
+              <w:t>sdurchführbarkeit bestättigt</w:t>
             </w:r>
           </w:p>
         </w:tc>
@@ -5458,19 +5448,7 @@
               <w:rPr>
                 <w:color w:val="767171" w:themeColor="background2" w:themeShade="80"/>
               </w:rPr>
-              <w:t xml:space="preserve">Bis Schritt </w:t>
-            </w:r>
-            <w:r>
-              <w:rPr>
-                <w:color w:val="767171" w:themeColor="background2" w:themeShade="80"/>
-              </w:rPr>
-              <w:t>2</w:t>
-            </w:r>
-            <w:r>
-              <w:rPr>
-                <w:color w:val="767171" w:themeColor="background2" w:themeShade="80"/>
-              </w:rPr>
-              <w:t xml:space="preserve"> ist jederzeit ein Abbruch möglich.</w:t>
+              <w:t>Bis Schritt 2 ist jederzeit ein Abbruch möglich.</w:t>
             </w:r>
           </w:p>
         </w:tc>
@@ -5841,7 +5819,13 @@
               <w:rPr>
                 <w:color w:val="767171" w:themeColor="background2" w:themeShade="80"/>
               </w:rPr>
-              <w:t>2. → Use Case „Fahrzeug suchen“</w:t>
+              <w:t>3</w:t>
+            </w:r>
+            <w:r>
+              <w:rPr>
+                <w:color w:val="767171" w:themeColor="background2" w:themeShade="80"/>
+              </w:rPr>
+              <w:t>. → Use Case „Fahrzeug suchen“</w:t>
             </w:r>
             <w:r>
               <w:rPr>
@@ -5861,7 +5845,13 @@
               <w:rPr>
                 <w:color w:val="767171" w:themeColor="background2" w:themeShade="80"/>
               </w:rPr>
-              <w:t>3. → Use Case „Fahrer suchen“</w:t>
+              <w:t>4</w:t>
+            </w:r>
+            <w:r>
+              <w:rPr>
+                <w:color w:val="767171" w:themeColor="background2" w:themeShade="80"/>
+              </w:rPr>
+              <w:t>. → Use Case „Fahrer suchen“</w:t>
             </w:r>
             <w:r>
               <w:rPr>
@@ -5882,7 +5872,13 @@
                 <w:color w:val="767171" w:themeColor="background2" w:themeShade="80"/>
               </w:rPr>
               <w:lastRenderedPageBreak/>
-              <w:t>4. Disponent bestätigt die Auftragsdurchführbarkeit für das gewünschte Datum, per Betätigung von „Durchführbarkeit b</w:t>
+              <w:t>5</w:t>
+            </w:r>
+            <w:r>
+              <w:rPr>
+                <w:color w:val="767171" w:themeColor="background2" w:themeShade="80"/>
+              </w:rPr>
+              <w:t>. Disponent bestätigt die Auftragsdurchführbarkeit für das gewünschte Datum, per Betätigung von „Durchführbarkeit b</w:t>
             </w:r>
             <w:r>
               <w:rPr>
@@ -5914,7 +5910,13 @@
               <w:rPr>
                 <w:color w:val="767171" w:themeColor="background2" w:themeShade="80"/>
               </w:rPr>
-              <w:t>5. Das System ändert Status von Auftrag</w:t>
+              <w:t>6</w:t>
+            </w:r>
+            <w:r>
+              <w:rPr>
+                <w:color w:val="767171" w:themeColor="background2" w:themeShade="80"/>
+              </w:rPr>
+              <w:t>. Das System ändert Status von Auftrag</w:t>
             </w:r>
             <w:r>
               <w:rPr>
@@ -6009,7 +6011,19 @@
               <w:rPr>
                 <w:color w:val="767171" w:themeColor="background2" w:themeShade="80"/>
               </w:rPr>
-              <w:t>a) Bis Schritt 4 ist jederzeit ein Abbruch möglich.</w:t>
+              <w:t xml:space="preserve">a) Bis Schritt </w:t>
+            </w:r>
+            <w:r>
+              <w:rPr>
+                <w:color w:val="767171" w:themeColor="background2" w:themeShade="80"/>
+              </w:rPr>
+              <w:t>6</w:t>
+            </w:r>
+            <w:r>
+              <w:rPr>
+                <w:color w:val="767171" w:themeColor="background2" w:themeShade="80"/>
+              </w:rPr>
+              <w:t xml:space="preserve"> ist jederzeit ein Abbruch möglich.</w:t>
             </w:r>
           </w:p>
           <w:p>
@@ -6035,7 +6049,31 @@
               <w:rPr>
                 <w:color w:val="767171" w:themeColor="background2" w:themeShade="80"/>
               </w:rPr>
-              <w:t>→Zu Schritt 1-2: Use Case „Auftrag Zurückweisen“</w:t>
+              <w:t xml:space="preserve">→Zu Schritt </w:t>
+            </w:r>
+            <w:r>
+              <w:rPr>
+                <w:color w:val="767171" w:themeColor="background2" w:themeShade="80"/>
+              </w:rPr>
+              <w:t>3</w:t>
+            </w:r>
+            <w:r>
+              <w:rPr>
+                <w:color w:val="767171" w:themeColor="background2" w:themeShade="80"/>
+              </w:rPr>
+              <w:t>-</w:t>
+            </w:r>
+            <w:r>
+              <w:rPr>
+                <w:color w:val="767171" w:themeColor="background2" w:themeShade="80"/>
+              </w:rPr>
+              <w:t>4</w:t>
+            </w:r>
+            <w:r>
+              <w:rPr>
+                <w:color w:val="767171" w:themeColor="background2" w:themeShade="80"/>
+              </w:rPr>
+              <w:t>: Use Case „Auftrag Zurückweisen“</w:t>
             </w:r>
           </w:p>
         </w:tc>
@@ -7587,7 +7625,13 @@
               <w:rPr>
                 <w:color w:val="767171" w:themeColor="background2" w:themeShade="80"/>
               </w:rPr>
-              <w:t>9. Das System ändert Status für dem Auftrag in Datenbank, von</w:t>
+              <w:t xml:space="preserve">9. Das System </w:t>
+            </w:r>
+            <w:r>
+              <w:rPr>
+                <w:color w:val="767171" w:themeColor="background2" w:themeShade="80"/>
+              </w:rPr>
+              <w:t>ergänzt</w:t>
             </w:r>
             <w:r>
               <w:rPr>
@@ -7599,7 +7643,37 @@
               <w:rPr>
                 <w:color w:val="767171" w:themeColor="background2" w:themeShade="80"/>
               </w:rPr>
-              <w:t>„erfasst“ auf „Angebot erstellt“.</w:t>
+              <w:t>Auftragss</w:t>
+            </w:r>
+            <w:r>
+              <w:rPr>
+                <w:color w:val="767171" w:themeColor="background2" w:themeShade="80"/>
+              </w:rPr>
+              <w:t>tatus</w:t>
+            </w:r>
+            <w:r>
+              <w:rPr>
+                <w:color w:val="767171" w:themeColor="background2" w:themeShade="80"/>
+              </w:rPr>
+              <w:t xml:space="preserve"> „Für die Einplanung bereit“</w:t>
+            </w:r>
+            <w:r>
+              <w:rPr>
+                <w:color w:val="767171" w:themeColor="background2" w:themeShade="80"/>
+              </w:rPr>
+              <w:t xml:space="preserve"> </w:t>
+            </w:r>
+            <w:r>
+              <w:rPr>
+                <w:color w:val="767171" w:themeColor="background2" w:themeShade="80"/>
+              </w:rPr>
+              <w:t xml:space="preserve">mit dem </w:t>
+            </w:r>
+            <w:r>
+              <w:rPr>
+                <w:color w:val="767171" w:themeColor="background2" w:themeShade="80"/>
+              </w:rPr>
+              <w:t>„Angebot erstellt“.</w:t>
             </w:r>
           </w:p>
         </w:tc>
@@ -8122,21 +8196,61 @@
               <w:rPr>
                 <w:color w:val="767171" w:themeColor="background2" w:themeShade="80"/>
               </w:rPr>
-              <w:t>9. Das System ändert Status für Auftrag in Datenbank von „er-</w:t>
-            </w:r>
-          </w:p>
-          <w:p>
-            <w:pPr>
-              <w:jc w:val="both"/>
-              <w:rPr>
-                <w:color w:val="767171" w:themeColor="background2" w:themeShade="80"/>
-              </w:rPr>
-            </w:pPr>
-            <w:r>
-              <w:rPr>
-                <w:color w:val="767171" w:themeColor="background2" w:themeShade="80"/>
-              </w:rPr>
-              <w:t>fasst“ auf „Angebot erstellt“</w:t>
+              <w:t xml:space="preserve">9. </w:t>
+            </w:r>
+            <w:r>
+              <w:rPr>
+                <w:color w:val="767171" w:themeColor="background2" w:themeShade="80"/>
+              </w:rPr>
+              <w:t xml:space="preserve">Das System </w:t>
+            </w:r>
+            <w:r>
+              <w:rPr>
+                <w:color w:val="767171" w:themeColor="background2" w:themeShade="80"/>
+              </w:rPr>
+              <w:t>ergänzt</w:t>
+            </w:r>
+            <w:r>
+              <w:rPr>
+                <w:color w:val="767171" w:themeColor="background2" w:themeShade="80"/>
+              </w:rPr>
+              <w:t xml:space="preserve"> </w:t>
+            </w:r>
+            <w:r>
+              <w:rPr>
+                <w:color w:val="767171" w:themeColor="background2" w:themeShade="80"/>
+              </w:rPr>
+              <w:t>Auftragss</w:t>
+            </w:r>
+            <w:r>
+              <w:rPr>
+                <w:color w:val="767171" w:themeColor="background2" w:themeShade="80"/>
+              </w:rPr>
+              <w:t>tatus</w:t>
+            </w:r>
+            <w:r>
+              <w:rPr>
+                <w:color w:val="767171" w:themeColor="background2" w:themeShade="80"/>
+              </w:rPr>
+              <w:t xml:space="preserve"> „Für die Einplanung bereit“</w:t>
+            </w:r>
+            <w:r>
+              <w:rPr>
+                <w:color w:val="767171" w:themeColor="background2" w:themeShade="80"/>
+              </w:rPr>
+              <w:t xml:space="preserve"> </w:t>
+            </w:r>
+            <w:r>
+              <w:rPr>
+                <w:color w:val="767171" w:themeColor="background2" w:themeShade="80"/>
+              </w:rPr>
+              <w:t xml:space="preserve">mit dem </w:t>
+            </w:r>
+            <w:r>
+              <w:rPr>
+                <w:color w:val="767171" w:themeColor="background2" w:themeShade="80"/>
+              </w:rPr>
+              <w:t>„Angebot erstellt“.</w:t>
             </w:r>
           </w:p>
         </w:tc>
@@ -8569,14 +8683,7 @@
               <w:rPr>
                 <w:color w:val="767171" w:themeColor="background2" w:themeShade="80"/>
               </w:rPr>
-              <w:t xml:space="preserve">5. Der Verkäufer trägt Angebotsdaten </w:t>
-            </w:r>
-            <w:proofErr w:type="gramStart"/>
-            <w:r>
-              <w:rPr>
-                <w:color w:val="767171" w:themeColor="background2" w:themeShade="80"/>
-              </w:rPr>
-              <w:t>nach davor vereinbarte</w:t>
+              <w:t>5. Der Verkäufer trägt Angebotsdaten nach davor vereinbarte</w:t>
             </w:r>
             <w:r>
               <w:rPr>
@@ -8600,14 +8707,7 @@
               <w:rPr>
                 <w:color w:val="767171" w:themeColor="background2" w:themeShade="80"/>
               </w:rPr>
-              <w:t xml:space="preserve"> Tarif</w:t>
-            </w:r>
-            <w:proofErr w:type="gramEnd"/>
-            <w:r>
-              <w:rPr>
-                <w:color w:val="767171" w:themeColor="background2" w:themeShade="80"/>
-              </w:rPr>
-              <w:t>.</w:t>
+              <w:t xml:space="preserve"> Tarif.</w:t>
             </w:r>
           </w:p>
           <w:p>
@@ -8703,21 +8803,61 @@
               <w:rPr>
                 <w:color w:val="767171" w:themeColor="background2" w:themeShade="80"/>
               </w:rPr>
-              <w:t>9. Das System ändert Status für Auftrag in Datenbank von „er-</w:t>
-            </w:r>
-          </w:p>
-          <w:p>
-            <w:pPr>
-              <w:jc w:val="both"/>
-              <w:rPr>
-                <w:color w:val="767171" w:themeColor="background2" w:themeShade="80"/>
-              </w:rPr>
-            </w:pPr>
-            <w:r>
-              <w:rPr>
-                <w:color w:val="767171" w:themeColor="background2" w:themeShade="80"/>
-              </w:rPr>
-              <w:t>fasst“ auf „Angebot erstellt“</w:t>
+              <w:t xml:space="preserve">9. </w:t>
+            </w:r>
+            <w:r>
+              <w:rPr>
+                <w:color w:val="767171" w:themeColor="background2" w:themeShade="80"/>
+              </w:rPr>
+              <w:t xml:space="preserve">Das System </w:t>
+            </w:r>
+            <w:r>
+              <w:rPr>
+                <w:color w:val="767171" w:themeColor="background2" w:themeShade="80"/>
+              </w:rPr>
+              <w:t>ergänzt</w:t>
+            </w:r>
+            <w:r>
+              <w:rPr>
+                <w:color w:val="767171" w:themeColor="background2" w:themeShade="80"/>
+              </w:rPr>
+              <w:t xml:space="preserve"> </w:t>
+            </w:r>
+            <w:r>
+              <w:rPr>
+                <w:color w:val="767171" w:themeColor="background2" w:themeShade="80"/>
+              </w:rPr>
+              <w:t>Auftragss</w:t>
+            </w:r>
+            <w:r>
+              <w:rPr>
+                <w:color w:val="767171" w:themeColor="background2" w:themeShade="80"/>
+              </w:rPr>
+              <w:t>tatus</w:t>
+            </w:r>
+            <w:r>
+              <w:rPr>
+                <w:color w:val="767171" w:themeColor="background2" w:themeShade="80"/>
+              </w:rPr>
+              <w:t xml:space="preserve"> „Für die Einplanung bereit“</w:t>
+            </w:r>
+            <w:r>
+              <w:rPr>
+                <w:color w:val="767171" w:themeColor="background2" w:themeShade="80"/>
+              </w:rPr>
+              <w:t xml:space="preserve"> </w:t>
+            </w:r>
+            <w:r>
+              <w:rPr>
+                <w:color w:val="767171" w:themeColor="background2" w:themeShade="80"/>
+              </w:rPr>
+              <w:t xml:space="preserve">mit dem </w:t>
+            </w:r>
+            <w:r>
+              <w:rPr>
+                <w:color w:val="767171" w:themeColor="background2" w:themeShade="80"/>
+              </w:rPr>
+              <w:t>„Angebot erstellt“.</w:t>
             </w:r>
           </w:p>
         </w:tc>
@@ -9200,7 +9340,31 @@
               <w:rPr>
                 <w:color w:val="767171" w:themeColor="background2" w:themeShade="80"/>
               </w:rPr>
-              <w:t>7. Das System ändert Auftragsstatus von „Angebot erstellt“ auf</w:t>
+              <w:t>7. Das System ändert Auftragsstatus von „</w:t>
+            </w:r>
+            <w:r>
+              <w:rPr>
+                <w:color w:val="767171" w:themeColor="background2" w:themeShade="80"/>
+              </w:rPr>
+              <w:t xml:space="preserve">Für die Einplanung bereit </w:t>
+            </w:r>
+            <w:r>
+              <w:rPr>
+                <w:color w:val="767171" w:themeColor="background2" w:themeShade="80"/>
+              </w:rPr>
+              <w:t>und</w:t>
+            </w:r>
+            <w:r>
+              <w:rPr>
+                <w:color w:val="767171" w:themeColor="background2" w:themeShade="80"/>
+              </w:rPr>
+              <w:t xml:space="preserve"> Angebot erstellt</w:t>
+            </w:r>
+            <w:r>
+              <w:rPr>
+                <w:color w:val="767171" w:themeColor="background2" w:themeShade="80"/>
+              </w:rPr>
+              <w:t>“ auf</w:t>
             </w:r>
             <w:r>
               <w:rPr>
@@ -13912,6 +14076,7 @@
   <w:style w:type="character" w:default="1" w:styleId="Absatz-Standardschriftart">
     <w:name w:val="Default Paragraph Font"/>
     <w:uiPriority w:val="1"/>
+    <w:semiHidden/>
     <w:unhideWhenUsed/>
   </w:style>
   <w:style w:type="table" w:default="1" w:styleId="NormaleTabelle">

</xml_diff>